<commit_message>
Final product. Hopefully you enjoy reviewing this code!
</commit_message>
<xml_diff>
--- a/Data analysys/python frontend/misc notes for interview/Data analysis Interview document.docx
+++ b/Data analysys/python frontend/misc notes for interview/Data analysis Interview document.docx
@@ -24,12 +24,17 @@
         <w:t>” and “</w:t>
       </w:r>
       <w:proofErr w:type="spellStart"/>
+      <w:proofErr w:type="gramStart"/>
       <w:r>
         <w:t>wisecars</w:t>
       </w:r>
       <w:proofErr w:type="spellEnd"/>
       <w:r>
-        <w:t>”(There are a lot of these inconsistencies in the data) as a separate data entry as shown below:</w:t>
+        <w:t>”(</w:t>
+      </w:r>
+      <w:proofErr w:type="gramEnd"/>
+      <w:r>
+        <w:t>There are a lot of these inconsistencies in the data) as a separate data entry as shown below:</w:t>
       </w:r>
     </w:p>
     <w:p>
@@ -147,6 +152,7 @@
     </w:p>
     <w:p/>
     <w:p>
+      <w:bookmarkStart w:id="0" w:name="_Hlk196332700"/>
       <w:r>
         <w:t>During this I had to google possible solutions to problems I had encountered such as some data could also be combined due to the scraper gathering stressfreecarrental.com and stress free car rental and I had to google how I could actually figure this out as it’s a problem I’ve never had to deal with prior to today and I found out its called *Fuzzy string matching* which is a common issue to deal with in data analytics. This is a problem I never thought I had to deal with as in truth I had never heard of it.</w:t>
       </w:r>
@@ -162,6 +168,7 @@
         <w:t xml:space="preserve"> to determine if strings are close enough to be combined into one piece of data.</w:t>
       </w:r>
     </w:p>
+    <w:bookmarkEnd w:id="0"/>
     <w:p/>
     <w:p>
       <w:r>
@@ -211,6 +218,62 @@
       <w:r>
         <w:t>This data heatmap shows that there are no car hires from 22:52pm until 00:32am</w:t>
       </w:r>
+      <w:r>
+        <w:t>.</w:t>
+      </w:r>
+    </w:p>
+    <w:p>
+      <w:r>
+        <w:t>Also interesting how midday (11:21 and 1:32am) have over 5000 queries during that time. Perhaps that aligns with most common flight times. And there aren’t any specific dates in the dataset only just times.</w:t>
+      </w:r>
+    </w:p>
+    <w:p/>
+    <w:p>
+      <w:r>
+        <w:rPr>
+          <w:noProof/>
+        </w:rPr>
+        <w:drawing>
+          <wp:inline distT="0" distB="0" distL="0" distR="0" wp14:anchorId="7AF781BA" wp14:editId="48664EC7">
+            <wp:extent cx="2790825" cy="1990725"/>
+            <wp:effectExtent l="0" t="0" r="9525" b="9525"/>
+            <wp:docPr id="1041860236" name="Picture 1" descr="A screenshot of a computer&#10;&#10;AI-generated content may be incorrect."/>
+            <wp:cNvGraphicFramePr>
+              <a:graphicFrameLocks xmlns:a="http://schemas.openxmlformats.org/drawingml/2006/main" noChangeAspect="1"/>
+            </wp:cNvGraphicFramePr>
+            <a:graphic xmlns:a="http://schemas.openxmlformats.org/drawingml/2006/main">
+              <a:graphicData uri="http://schemas.openxmlformats.org/drawingml/2006/picture">
+                <pic:pic xmlns:pic="http://schemas.openxmlformats.org/drawingml/2006/picture">
+                  <pic:nvPicPr>
+                    <pic:cNvPr id="1041860236" name="Picture 1" descr="A screenshot of a computer&#10;&#10;AI-generated content may be incorrect."/>
+                    <pic:cNvPicPr/>
+                  </pic:nvPicPr>
+                  <pic:blipFill>
+                    <a:blip r:embed="rId7"/>
+                    <a:stretch>
+                      <a:fillRect/>
+                    </a:stretch>
+                  </pic:blipFill>
+                  <pic:spPr>
+                    <a:xfrm>
+                      <a:off x="0" y="0"/>
+                      <a:ext cx="2790825" cy="1990725"/>
+                    </a:xfrm>
+                    <a:prstGeom prst="rect">
+                      <a:avLst/>
+                    </a:prstGeom>
+                  </pic:spPr>
+                </pic:pic>
+              </a:graphicData>
+            </a:graphic>
+          </wp:inline>
+        </w:drawing>
+      </w:r>
+    </w:p>
+    <w:p>
+      <w:r>
+        <w:t>Averages are skewed due to original erroneous data showing up in the original dataset. I am very sure that auto Europe does not rent out cars for 79,000gbp? So that’s some anomalistic data.</w:t>
+      </w:r>
     </w:p>
     <w:p>
       <w:r>
@@ -234,7 +297,7 @@
                     <pic:cNvPicPr/>
                   </pic:nvPicPr>
                   <pic:blipFill>
-                    <a:blip r:embed="rId7"/>
+                    <a:blip r:embed="rId8"/>
                     <a:stretch>
                       <a:fillRect/>
                     </a:stretch>
@@ -293,8 +356,13 @@
     </w:p>
     <w:p/>
     <w:p>
-      <w:r>
-        <w:t xml:space="preserve">So the issues </w:t>
+      <w:proofErr w:type="gramStart"/>
+      <w:r>
+        <w:t>So</w:t>
+      </w:r>
+      <w:proofErr w:type="gramEnd"/>
+      <w:r>
+        <w:t xml:space="preserve"> the issues </w:t>
       </w:r>
       <w:r>
         <w:t>I</w:t>

</xml_diff>